<commit_message>
Završene izmene nakon testiranja
</commit_message>
<xml_diff>
--- a/Faza2/SSU/Verzija1.2/SSU3_promena_lozinke.docx
+++ b/Faza2/SSU/Verzija1.2/SSU3_promena_lozinke.docx
@@ -322,16 +322,7 @@
           <w:sz w:val="40"/>
           <w:szCs w:val="40"/>
         </w:rPr>
-        <w:t>Verzija 1.</w:t>
-      </w:r>
-      <w:r>
-        <w:rPr>
-          <w:b/>
-          <w:bCs/>
-          <w:sz w:val="40"/>
-          <w:szCs w:val="40"/>
-        </w:rPr>
-        <w:t>2</w:t>
+        <w:t>Verzija 1.2</w:t>
       </w:r>
     </w:p>
     <w:p>
@@ -1242,7 +1233,7 @@
           <w:docPartGallery w:val="Table of Contents"/>
           <w:docPartUnique w:val="true"/>
         </w:docPartObj>
-        <w:id w:val="342032427"/>
+        <w:id w:val="930429476"/>
       </w:sdtPr>
       <w:sdtContent>
         <w:p>
@@ -3004,7 +2995,23 @@
           <w:sz w:val="28"/>
           <w:szCs w:val="28"/>
         </w:rPr>
-        <w:t>2.2.4 Šifre u poljima se razlikuju</w:t>
+        <w:t>2.2.</w:t>
+      </w:r>
+      <w:r>
+        <w:rPr>
+          <w:b/>
+          <w:sz w:val="28"/>
+          <w:szCs w:val="28"/>
+        </w:rPr>
+        <w:t>5</w:t>
+      </w:r>
+      <w:r>
+        <w:rPr>
+          <w:b/>
+          <w:sz w:val="28"/>
+          <w:szCs w:val="28"/>
+        </w:rPr>
+        <w:t xml:space="preserve"> Šifre u poljima se razlikuju</w:t>
       </w:r>
     </w:p>
     <w:p>
@@ -3443,7 +3450,7 @@
         <w:docPartGallery w:val="Page Numbers (Bottom of Page)"/>
         <w:docPartUnique w:val="true"/>
       </w:docPartObj>
-      <w:id w:val="369983172"/>
+      <w:id w:val="1848187388"/>
     </w:sdtPr>
     <w:sdtContent>
       <w:p>

</xml_diff>